<commit_message>
MODIFY branches/C.Thang/Data Element/Destination IP Element Description.docx IPv4 -> IPv6 MODIFY branches/C.Thang/Data Element/Source IP Element Description.docx IPv4 -> IPv6 MODIFY branches/C.Thang/Data Flow/Alert Rules.docx Range port and range IP MODIFY branches/C.Thang/Data Flow/Packet.docx IPv6 + IPv4
</commit_message>
<xml_diff>
--- a/Data Element/Destination IP Element Description.docx
+++ b/Data Element/Destination IP Element Description.docx
@@ -1,6 +1,6 @@
 
 <file path=word/document.xml><?xml version="1.0" encoding="utf-8"?>
-<w:document xmlns:wpc="http://schemas.microsoft.com/office/word/2010/wordprocessingCanvas" xmlns:mc="http://schemas.openxmlformats.org/markup-compatibility/2006" xmlns:o="urn:schemas-microsoft-com:office:office" xmlns:r="http://schemas.openxmlformats.org/officeDocument/2006/relationships" xmlns:m="http://schemas.openxmlformats.org/officeDocument/2006/math" xmlns:v="urn:schemas-microsoft-com:vml" xmlns:wp14="http://schemas.microsoft.com/office/word/2010/wordprocessingDrawing" xmlns:wp="http://schemas.openxmlformats.org/drawingml/2006/wordprocessingDrawing" xmlns:w10="urn:schemas-microsoft-com:office:word" xmlns:w="http://schemas.openxmlformats.org/wordprocessingml/2006/main" xmlns:w14="http://schemas.microsoft.com/office/word/2010/wordml" xmlns:wpg="http://schemas.microsoft.com/office/word/2010/wordprocessingGroup" xmlns:wpi="http://schemas.microsoft.com/office/word/2010/wordprocessingInk" xmlns:wne="http://schemas.microsoft.com/office/word/2006/wordml" xmlns:wps="http://schemas.microsoft.com/office/word/2010/wordprocessingShape" mc:Ignorable="w14 wp14">
+<w:document xmlns:ve="http://schemas.openxmlformats.org/markup-compatibility/2006" xmlns:o="urn:schemas-microsoft-com:office:office" xmlns:r="http://schemas.openxmlformats.org/officeDocument/2006/relationships" xmlns:m="http://schemas.openxmlformats.org/officeDocument/2006/math" xmlns:v="urn:schemas-microsoft-com:vml" xmlns:wp="http://schemas.openxmlformats.org/drawingml/2006/wordprocessingDrawing" xmlns:w10="urn:schemas-microsoft-com:office:word" xmlns:w="http://schemas.openxmlformats.org/wordprocessingml/2006/main" xmlns:wne="http://schemas.microsoft.com/office/word/2006/wordml">
   <w:body>
     <w:p>
       <w:pPr>
@@ -35,7 +35,7 @@
         <w:tblStyle w:val="TableGrid"/>
         <w:tblW w:w="0" w:type="auto"/>
         <w:jc w:val="center"/>
-        <w:tblLook w:val="04A0" w:firstRow="1" w:lastRow="0" w:firstColumn="1" w:lastColumn="0" w:noHBand="0" w:noVBand="1"/>
+        <w:tblLook w:val="04A0"/>
       </w:tblPr>
       <w:tblGrid>
         <w:gridCol w:w="2342"/>
@@ -225,6 +225,7 @@
           <w:lang w:val="en-US"/>
         </w:rPr>
       </w:pPr>
+      <w:proofErr w:type="spellStart"/>
       <w:r>
         <w:rPr>
           <w:lang w:val="en-US"/>
@@ -237,6 +238,7 @@
         </w:rPr>
         <w:t>_ip</w:t>
       </w:r>
+      <w:proofErr w:type="spellEnd"/>
     </w:p>
     <w:p>
       <w:pPr>
@@ -263,6 +265,7 @@
           <w:lang w:val="en-US"/>
         </w:rPr>
       </w:pPr>
+      <w:proofErr w:type="spellStart"/>
       <w:r>
         <w:rPr>
           <w:lang w:val="en-US"/>
@@ -271,6 +274,7 @@
       </w:r>
       <w:bookmarkStart w:id="0" w:name="_GoBack"/>
       <w:bookmarkEnd w:id="0"/>
+      <w:proofErr w:type="spellEnd"/>
       <w:r>
         <w:rPr>
           <w:lang w:val="en-US"/>
@@ -343,7 +347,7 @@
         <w:rPr>
           <w:lang w:val="en-US"/>
         </w:rPr>
-        <w:t>12</w:t>
+        <w:t>32</w:t>
       </w:r>
     </w:p>
     <w:p>
@@ -366,11 +370,19 @@
           <w:lang w:val="en-US"/>
         </w:rPr>
       </w:pPr>
-      <w:r>
-        <w:rPr>
-          <w:lang w:val="en-US"/>
-        </w:rPr>
-        <w:t>9(3).9(3).9(3).9(3)</w:t>
+      <w:proofErr w:type="gramStart"/>
+      <w:r>
+        <w:rPr>
+          <w:lang w:val="en-US"/>
+        </w:rPr>
+        <w:t>X(</w:t>
+      </w:r>
+      <w:proofErr w:type="gramEnd"/>
+      <w:r>
+        <w:rPr>
+          <w:lang w:val="en-US"/>
+        </w:rPr>
+        <w:t>4).X(4).X(4).X(4).X(4).X(4).X(4).X(4)</w:t>
       </w:r>
     </w:p>
     <w:p>
@@ -393,11 +405,19 @@
           <w:lang w:val="en-US"/>
         </w:rPr>
       </w:pPr>
-      <w:r>
-        <w:rPr>
-          <w:lang w:val="en-US"/>
-        </w:rPr>
-        <w:t>9(3).9(3).9(3).9(3)</w:t>
+      <w:proofErr w:type="gramStart"/>
+      <w:r>
+        <w:rPr>
+          <w:lang w:val="en-US"/>
+        </w:rPr>
+        <w:t>X(</w:t>
+      </w:r>
+      <w:proofErr w:type="gramEnd"/>
+      <w:r>
+        <w:rPr>
+          <w:lang w:val="en-US"/>
+        </w:rPr>
+        <w:t>4).X(4).X(4).X(4).X(4).X(4).X(4).X(4)</w:t>
       </w:r>
     </w:p>
     <w:p>
@@ -690,7 +710,7 @@
             <w:calcOnExit w:val="0"/>
             <w:checkBox>
               <w:sizeAuto/>
-              <w:default w:val="0"/>
+              <w:default w:val="1"/>
             </w:checkBox>
           </w:ffData>
         </w:fldChar>
@@ -869,7 +889,7 @@
             <w:calcOnExit w:val="0"/>
             <w:checkBox>
               <w:sizeAuto/>
-              <w:default w:val="1"/>
+              <w:default w:val="0"/>
             </w:checkBox>
           </w:ffData>
         </w:fldChar>
@@ -1099,16 +1119,16 @@
       <w:tblPr>
         <w:tblStyle w:val="TableGrid"/>
         <w:tblW w:w="0" w:type="auto"/>
-        <w:tblLook w:val="04A0" w:firstRow="1" w:lastRow="0" w:firstColumn="1" w:lastColumn="0" w:noHBand="0" w:noVBand="1"/>
+        <w:tblLook w:val="04A0"/>
       </w:tblPr>
       <w:tblGrid>
-        <w:gridCol w:w="4621"/>
-        <w:gridCol w:w="4621"/>
+        <w:gridCol w:w="5495"/>
+        <w:gridCol w:w="3747"/>
       </w:tblGrid>
       <w:tr>
         <w:tc>
           <w:tcPr>
-            <w:tcW w:w="4621" w:type="dxa"/>
+            <w:tcW w:w="5495" w:type="dxa"/>
           </w:tcPr>
           <w:p>
             <w:pPr>
@@ -1134,7 +1154,7 @@
         </w:tc>
         <w:tc>
           <w:tcPr>
-            <w:tcW w:w="4621" w:type="dxa"/>
+            <w:tcW w:w="3747" w:type="dxa"/>
           </w:tcPr>
           <w:p>
             <w:pPr>
@@ -1162,7 +1182,7 @@
       <w:tr>
         <w:tc>
           <w:tcPr>
-            <w:tcW w:w="4621" w:type="dxa"/>
+            <w:tcW w:w="5495" w:type="dxa"/>
           </w:tcPr>
           <w:p>
             <w:pPr>
@@ -1192,13 +1212,13 @@
                 <w:sz w:val="20"/>
                 <w:szCs w:val="20"/>
               </w:rPr>
-              <w:t>255.255.255.255</w:t>
+              <w:t xml:space="preserve"> 0000.0000.0000.0000.0000.0000.0000.0000</w:t>
             </w:r>
           </w:p>
         </w:tc>
         <w:tc>
           <w:tcPr>
-            <w:tcW w:w="4621" w:type="dxa"/>
+            <w:tcW w:w="3747" w:type="dxa"/>
           </w:tcPr>
           <w:p>
             <w:pPr>
@@ -1226,7 +1246,7 @@
       <w:tr>
         <w:tc>
           <w:tcPr>
-            <w:tcW w:w="4621" w:type="dxa"/>
+            <w:tcW w:w="5495" w:type="dxa"/>
           </w:tcPr>
           <w:p>
             <w:pPr>
@@ -1256,13 +1276,79 @@
                 <w:sz w:val="20"/>
                 <w:szCs w:val="20"/>
               </w:rPr>
-              <w:t>0.0.0.0</w:t>
+              <w:t xml:space="preserve"> </w:t>
+            </w:r>
+            <w:proofErr w:type="spellStart"/>
+            <w:r>
+              <w:rPr>
+                <w:rFonts w:ascii="Arial" w:hAnsi="Arial" w:cs="Arial"/>
+                <w:bCs/>
+                <w:iCs/>
+                <w:sz w:val="20"/>
+                <w:szCs w:val="20"/>
+              </w:rPr>
+              <w:t>ffff.ffff</w:t>
+            </w:r>
+            <w:proofErr w:type="spellEnd"/>
+            <w:r>
+              <w:rPr>
+                <w:rFonts w:ascii="Arial" w:hAnsi="Arial" w:cs="Arial"/>
+                <w:bCs/>
+                <w:iCs/>
+                <w:sz w:val="20"/>
+                <w:szCs w:val="20"/>
+              </w:rPr>
+              <w:t xml:space="preserve">. </w:t>
+            </w:r>
+            <w:proofErr w:type="spellStart"/>
+            <w:r>
+              <w:rPr>
+                <w:rFonts w:ascii="Arial" w:hAnsi="Arial" w:cs="Arial"/>
+                <w:bCs/>
+                <w:iCs/>
+                <w:sz w:val="20"/>
+                <w:szCs w:val="20"/>
+              </w:rPr>
+              <w:t>ffff.ffff</w:t>
+            </w:r>
+            <w:proofErr w:type="spellEnd"/>
+            <w:r>
+              <w:rPr>
+                <w:rFonts w:ascii="Arial" w:hAnsi="Arial" w:cs="Arial"/>
+                <w:bCs/>
+                <w:iCs/>
+                <w:sz w:val="20"/>
+                <w:szCs w:val="20"/>
+              </w:rPr>
+              <w:t xml:space="preserve">. </w:t>
+            </w:r>
+            <w:proofErr w:type="spellStart"/>
+            <w:r>
+              <w:rPr>
+                <w:rFonts w:ascii="Arial" w:hAnsi="Arial" w:cs="Arial"/>
+                <w:bCs/>
+                <w:iCs/>
+                <w:sz w:val="20"/>
+                <w:szCs w:val="20"/>
+              </w:rPr>
+              <w:t>ffff.ffff</w:t>
+            </w:r>
+            <w:proofErr w:type="spellEnd"/>
+            <w:r>
+              <w:rPr>
+                <w:rFonts w:ascii="Arial" w:hAnsi="Arial" w:cs="Arial"/>
+                <w:bCs/>
+                <w:iCs/>
+                <w:sz w:val="20"/>
+                <w:szCs w:val="20"/>
+              </w:rPr>
+              <w:t>. ffff.ffff</w:t>
             </w:r>
           </w:p>
         </w:tc>
         <w:tc>
           <w:tcPr>
-            <w:tcW w:w="4621" w:type="dxa"/>
+            <w:tcW w:w="3747" w:type="dxa"/>
           </w:tcPr>
           <w:p>
             <w:pPr>
@@ -1327,7 +1413,7 @@
 </file>
 
 <file path=word/styles.xml><?xml version="1.0" encoding="utf-8"?>
-<w:styles xmlns:mc="http://schemas.openxmlformats.org/markup-compatibility/2006" xmlns:r="http://schemas.openxmlformats.org/officeDocument/2006/relationships" xmlns:w="http://schemas.openxmlformats.org/wordprocessingml/2006/main" xmlns:w14="http://schemas.microsoft.com/office/word/2010/wordml" mc:Ignorable="w14">
+<w:styles xmlns:r="http://schemas.openxmlformats.org/officeDocument/2006/relationships" xmlns:w="http://schemas.openxmlformats.org/wordprocessingml/2006/main">
   <w:docDefaults>
     <w:rPrDefault>
       <w:rPr>
@@ -1545,6 +1631,7 @@
     <w:uiPriority w:val="99"/>
     <w:semiHidden/>
     <w:unhideWhenUsed/>
+    <w:qFormat/>
     <w:tblPr>
       <w:tblInd w:w="0" w:type="dxa"/>
       <w:tblCellMar>

</xml_diff>